<commit_message>
Another release candidates.  All reviewers comments have been addressed.
</commit_message>
<xml_diff>
--- a/reviewerComments.docx
+++ b/reviewerComments.docx
@@ -27,16 +27,39 @@
       <w:pPr>
         <w:spacing w:after="240"/>
         <w:rPr>
-          <w:color w:val="0000FF"/>
-          <w:sz w:val="24"/>
-        </w:rPr>
-      </w:pPr>
-      <w:r>
-        <w:rPr>
-          <w:color w:val="0000FF"/>
-          <w:sz w:val="24"/>
-        </w:rPr>
-        <w:t>Action: fix this as pass through the paper if it will improve the readability.  We already say in two different places (beginning of section and caption of Figure 3) that we are minimizing totalCost, so addressing this is not necessary at all.</w:t>
+          <w:color w:val="FF0000"/>
+          <w:sz w:val="24"/>
+        </w:rPr>
+      </w:pPr>
+      <w:r>
+        <w:rPr>
+          <w:color w:val="FF0000"/>
+          <w:sz w:val="24"/>
+        </w:rPr>
+        <w:t>Done.</w:t>
+      </w:r>
+    </w:p>
+    <w:p>
+      <w:pPr>
+        <w:spacing w:after="240"/>
+        <w:rPr>
+          <w:color w:val="0000FF"/>
+          <w:sz w:val="24"/>
+        </w:rPr>
+      </w:pPr>
+      <w:r>
+        <w:rPr>
+          <w:color w:val="0000FF"/>
+          <w:sz w:val="24"/>
+        </w:rPr>
+        <w:t xml:space="preserve">Action: </w:t>
+      </w:r>
+      <w:r>
+        <w:rPr>
+          <w:color w:val="0000FF"/>
+          <w:sz w:val="24"/>
+        </w:rPr>
+        <w:t>Put in explicit minimization in Figure 3.</w:t>
       </w:r>
     </w:p>
     <w:p>
@@ -301,16 +324,32 @@
       <w:pPr>
         <w:spacing w:after="240"/>
         <w:rPr>
-          <w:color w:val="0000FF"/>
-          <w:sz w:val="24"/>
-        </w:rPr>
-      </w:pPr>
-      <w:r>
-        <w:rPr>
-          <w:color w:val="0000FF"/>
+          <w:color w:val="FF0000"/>
+          <w:sz w:val="24"/>
+        </w:rPr>
+      </w:pPr>
+      <w:r>
+        <w:rPr>
+          <w:color w:val="FF0000"/>
           <w:sz w:val="24"/>
         </w:rPr>
         <w:lastRenderedPageBreak/>
+        <w:t>Done.</w:t>
+      </w:r>
+    </w:p>
+    <w:p>
+      <w:pPr>
+        <w:spacing w:after="240"/>
+        <w:rPr>
+          <w:color w:val="0000FF"/>
+          <w:sz w:val="24"/>
+        </w:rPr>
+      </w:pPr>
+      <w:r>
+        <w:rPr>
+          <w:color w:val="0000FF"/>
+          <w:sz w:val="24"/>
+        </w:rPr>
         <w:t>Action: Thu – I don’t think the detailed information about what happens in the simulation is needed here.  It doesn’t give any real information anyways.</w:t>
       </w:r>
       <w:r>
@@ -379,16 +418,39 @@
       <w:pPr>
         <w:spacing w:after="240"/>
         <w:rPr>
-          <w:color w:val="0000FF"/>
-          <w:sz w:val="24"/>
-        </w:rPr>
-      </w:pPr>
-      <w:r>
-        <w:rPr>
-          <w:color w:val="0000FF"/>
-          <w:sz w:val="24"/>
-        </w:rPr>
-        <w:t>Action: Thu – say that there is no energy storage, and make the point Divya gives in her comment.</w:t>
+          <w:color w:val="FF0000"/>
+          <w:sz w:val="24"/>
+        </w:rPr>
+      </w:pPr>
+      <w:r>
+        <w:rPr>
+          <w:color w:val="FF0000"/>
+          <w:sz w:val="24"/>
+        </w:rPr>
+        <w:t>Done.</w:t>
+      </w:r>
+    </w:p>
+    <w:p>
+      <w:pPr>
+        <w:spacing w:after="240"/>
+        <w:rPr>
+          <w:color w:val="0000FF"/>
+          <w:sz w:val="24"/>
+        </w:rPr>
+      </w:pPr>
+      <w:r>
+        <w:rPr>
+          <w:color w:val="0000FF"/>
+          <w:sz w:val="24"/>
+        </w:rPr>
+        <w:t xml:space="preserve">Action: </w:t>
+      </w:r>
+      <w:r>
+        <w:rPr>
+          <w:color w:val="0000FF"/>
+          <w:sz w:val="24"/>
+        </w:rPr>
+        <w:t>added text to say no energy storage at wind farms because energy storage is expensive and is not always cost effective.</w:t>
       </w:r>
     </w:p>
     <w:p>
@@ -412,16 +474,49 @@
         </w:tabs>
         <w:spacing w:after="240"/>
         <w:rPr>
-          <w:color w:val="0000FF"/>
-          <w:sz w:val="24"/>
-        </w:rPr>
-      </w:pPr>
-      <w:r>
-        <w:rPr>
-          <w:color w:val="0000FF"/>
-          <w:sz w:val="24"/>
-        </w:rPr>
-        <w:t>Action: clarify that we are considering the same wind farm in all cases in Section II.</w:t>
+          <w:color w:val="FF0000"/>
+          <w:sz w:val="24"/>
+        </w:rPr>
+      </w:pPr>
+      <w:r>
+        <w:rPr>
+          <w:color w:val="FF0000"/>
+          <w:sz w:val="24"/>
+        </w:rPr>
+        <w:t>Done.</w:t>
+      </w:r>
+    </w:p>
+    <w:p>
+      <w:pPr>
+        <w:tabs>
+          <w:tab w:val="right" w:pos="8306"/>
+        </w:tabs>
+        <w:spacing w:after="240"/>
+        <w:rPr>
+          <w:color w:val="0000FF"/>
+          <w:sz w:val="24"/>
+        </w:rPr>
+      </w:pPr>
+      <w:r>
+        <w:rPr>
+          <w:color w:val="0000FF"/>
+          <w:sz w:val="24"/>
+        </w:rPr>
+        <w:t xml:space="preserve">Action: clarify that </w:t>
+      </w:r>
+      <w:r>
+        <w:rPr>
+          <w:color w:val="0000FF"/>
+          <w:sz w:val="24"/>
+        </w:rPr>
+        <w:t>we are using one of the existing wind farm</w:t>
+      </w:r>
+      <w:r>
+        <w:rPr>
+          <w:color w:val="0000FF"/>
+          <w:sz w:val="24"/>
+        </w:rPr>
+        <w:t>.</w:t>
       </w:r>
       <w:r>
         <w:rPr>
@@ -457,63 +552,86 @@
       <w:pPr>
         <w:spacing w:after="240"/>
         <w:rPr>
-          <w:color w:val="0000FF"/>
-          <w:sz w:val="24"/>
-        </w:rPr>
-      </w:pPr>
-      <w:r>
-        <w:rPr>
-          <w:color w:val="0000FF"/>
-          <w:sz w:val="24"/>
-        </w:rPr>
-        <w:t>No action.  We</w:t>
-      </w:r>
+          <w:color w:val="FF0000"/>
+          <w:sz w:val="24"/>
+        </w:rPr>
+      </w:pPr>
+      <w:r>
+        <w:rPr>
+          <w:color w:val="FF0000"/>
+          <w:sz w:val="24"/>
+        </w:rPr>
+        <w:t>Done.</w:t>
+      </w:r>
+    </w:p>
+    <w:p>
+      <w:pPr>
+        <w:spacing w:after="240"/>
+        <w:rPr>
+          <w:color w:val="0000FF"/>
+          <w:sz w:val="24"/>
+        </w:rPr>
+      </w:pPr>
+      <w:r>
+        <w:rPr>
+          <w:color w:val="0000FF"/>
+          <w:sz w:val="24"/>
+        </w:rPr>
+        <w:t>Action: state that we assume all datacenters to be operating at capacity.</w:t>
+      </w:r>
+    </w:p>
+    <w:p>
+      <w:pPr>
+        <w:spacing w:after="240"/>
+        <w:rPr>
+          <w:sz w:val="24"/>
+        </w:rPr>
+      </w:pPr>
+      <w:r>
+        <w:rPr>
+          <w:sz w:val="24"/>
+        </w:rPr>
+        <w:t xml:space="preserve">(v) why exactly are transmission losses higher for the case of co-located DC and WF - it seems quite non-intuitive especially if there is energy storage facility and must be explained, </w:t>
+      </w:r>
+    </w:p>
+    <w:p>
+      <w:pPr>
+        <w:spacing w:after="240"/>
+        <w:rPr>
+          <w:color w:val="0000FF"/>
+          <w:sz w:val="24"/>
+        </w:rPr>
+      </w:pPr>
+      <w:commentRangeStart w:id="1"/>
       <w:r>
         <w:rPr>
           <w:rFonts w:hint="eastAsia"/>
           <w:color w:val="0000FF"/>
           <w:sz w:val="24"/>
         </w:rPr>
-        <w:t xml:space="preserve"> already state in Section III-C that the datacenter is assumed to be at max consumption all the time.</w:t>
-      </w:r>
-    </w:p>
-    <w:p>
-      <w:pPr>
-        <w:spacing w:after="240"/>
-        <w:rPr>
-          <w:sz w:val="24"/>
-        </w:rPr>
-      </w:pPr>
-      <w:r>
-        <w:rPr>
-          <w:sz w:val="24"/>
-        </w:rPr>
-        <w:t xml:space="preserve">(v) why exactly are transmission losses higher for the case of co-located DC and WF - it seems quite non-intuitive especially if there is energy storage facility and must be explained, </w:t>
-      </w:r>
-    </w:p>
-    <w:p>
-      <w:pPr>
-        <w:spacing w:after="240"/>
-        <w:rPr>
-          <w:color w:val="0000FF"/>
-          <w:sz w:val="24"/>
-        </w:rPr>
-      </w:pPr>
-      <w:commentRangeStart w:id="1"/>
+        <w:t>We assumed that t</w:t>
+      </w:r>
+      <w:r>
+        <w:rPr>
+          <w:color w:val="0000FF"/>
+          <w:sz w:val="24"/>
+        </w:rPr>
+        <w:t xml:space="preserve">here is no energy storage facility </w:t>
+      </w:r>
       <w:r>
         <w:rPr>
           <w:rFonts w:hint="eastAsia"/>
           <w:color w:val="0000FF"/>
           <w:sz w:val="24"/>
         </w:rPr>
-        <w:t>We assumed that t</w:t>
-      </w:r>
-      <w:r>
-        <w:rPr>
-          <w:color w:val="0000FF"/>
-          <w:sz w:val="24"/>
-        </w:rPr>
-        <w:t xml:space="preserve">here is no energy storage facility </w:t>
+        <w:t xml:space="preserve">equipped for the datacenter and wind farms </w:t>
+      </w:r>
+      <w:r>
+        <w:rPr>
+          <w:color w:val="0000FF"/>
+          <w:sz w:val="24"/>
+        </w:rPr>
+        <w:t xml:space="preserve">in </w:t>
       </w:r>
       <w:r>
         <w:rPr>
@@ -521,14 +639,14 @@
           <w:color w:val="0000FF"/>
           <w:sz w:val="24"/>
         </w:rPr>
-        <w:t xml:space="preserve">equipped for the datacenter and wind farms </w:t>
-      </w:r>
-      <w:r>
-        <w:rPr>
-          <w:color w:val="0000FF"/>
-          <w:sz w:val="24"/>
-        </w:rPr>
-        <w:t xml:space="preserve">in </w:t>
+        <w:t>this scenario</w:t>
+      </w:r>
+      <w:r>
+        <w:rPr>
+          <w:color w:val="0000FF"/>
+          <w:sz w:val="24"/>
+        </w:rPr>
+        <w:t>.</w:t>
       </w:r>
       <w:r>
         <w:rPr>
@@ -536,21 +654,6 @@
           <w:color w:val="0000FF"/>
           <w:sz w:val="24"/>
         </w:rPr>
-        <w:t>this scenario</w:t>
-      </w:r>
-      <w:r>
-        <w:rPr>
-          <w:color w:val="0000FF"/>
-          <w:sz w:val="24"/>
-        </w:rPr>
-        <w:t>.</w:t>
-      </w:r>
-      <w:r>
-        <w:rPr>
-          <w:rFonts w:hint="eastAsia"/>
-          <w:color w:val="0000FF"/>
-          <w:sz w:val="24"/>
-        </w:rPr>
         <w:t xml:space="preserve"> The transmission losses is determined by the power flow process of the whole grid system. Co-location might results in higher losses than non-co-location placement choices, which has been illustrated by case studies in Section II.</w:t>
       </w:r>
       <w:commentRangeEnd w:id="1"/>
@@ -572,7 +675,14 @@
         <w:rPr>
           <w:sz w:val="24"/>
         </w:rPr>
-        <w:t xml:space="preserve">(vi) does Fig. 2 only report averages? is it reasonable to draw conclusions without looking at statistical variations as well? E.g., if you were to plot CIs, would there still be a difference in the system losses across your cases? </w:t>
+        <w:t xml:space="preserve">(vi) does Fig. 2 only report averages? is it reasonable to draw conclusions without </w:t>
+      </w:r>
+      <w:r>
+        <w:rPr>
+          <w:sz w:val="24"/>
+        </w:rPr>
+        <w:lastRenderedPageBreak/>
+        <w:t xml:space="preserve">looking at statistical variations as well? E.g., if you were to plot CIs, would there still be a difference in the system losses across your cases? </w:t>
       </w:r>
     </w:p>
     <w:p>
@@ -601,14 +711,7 @@
           <w:sz w:val="24"/>
         </w:rPr>
         <w:br/>
-        <w:t xml:space="preserve">- The optimization framework in Section III could be made more clear by: (i) stating explicity the objective and the constraints (currently the constraints are just lised in </w:t>
-      </w:r>
-      <w:r>
-        <w:rPr>
-          <w:sz w:val="24"/>
-        </w:rPr>
-        <w:lastRenderedPageBreak/>
-        <w:t xml:space="preserve">text as item (4) and the objective is not spelled out - I am guessing it s the quantity called totalCost) and (ii) describing more clearly what aspects have been simplified. </w:t>
+        <w:t xml:space="preserve">- The optimization framework in Section III could be made more clear by: (i) stating explicity the objective and the constraints (currently the constraints are just lised in text as item (4) and the objective is not spelled out - I am guessing it s the quantity called totalCost) and (ii) describing more clearly what aspects have been simplified. </w:t>
       </w:r>
     </w:p>
     <w:p>
@@ -646,6 +749,22 @@
       <w:pPr>
         <w:spacing w:after="240"/>
         <w:rPr>
+          <w:color w:val="FF0000"/>
+          <w:sz w:val="24"/>
+        </w:rPr>
+      </w:pPr>
+      <w:r>
+        <w:rPr>
+          <w:color w:val="FF0000"/>
+          <w:sz w:val="24"/>
+        </w:rPr>
+        <w:t>Done.</w:t>
+      </w:r>
+    </w:p>
+    <w:p>
+      <w:pPr>
+        <w:spacing w:after="240"/>
+        <w:rPr>
           <w:sz w:val="24"/>
         </w:rPr>
       </w:pPr>
@@ -687,6 +806,22 @@
       <w:pPr>
         <w:spacing w:after="240"/>
         <w:rPr>
+          <w:color w:val="FF0000"/>
+          <w:sz w:val="24"/>
+        </w:rPr>
+      </w:pPr>
+      <w:r>
+        <w:rPr>
+          <w:color w:val="FF0000"/>
+          <w:sz w:val="24"/>
+        </w:rPr>
+        <w:t>Done.</w:t>
+      </w:r>
+    </w:p>
+    <w:p>
+      <w:pPr>
+        <w:spacing w:after="240"/>
+        <w:rPr>
           <w:sz w:val="24"/>
         </w:rPr>
       </w:pPr>
@@ -716,6 +851,22 @@
       <w:pPr>
         <w:spacing w:after="240"/>
         <w:rPr>
+          <w:color w:val="FF0000"/>
+          <w:sz w:val="24"/>
+        </w:rPr>
+      </w:pPr>
+      <w:r>
+        <w:rPr>
+          <w:color w:val="FF0000"/>
+          <w:sz w:val="24"/>
+        </w:rPr>
+        <w:t>Done.</w:t>
+      </w:r>
+    </w:p>
+    <w:p>
+      <w:pPr>
+        <w:spacing w:after="240"/>
+        <w:rPr>
           <w:color w:val="0000FF"/>
           <w:sz w:val="24"/>
         </w:rPr>
@@ -775,7 +926,7 @@
       <w:pPr>
         <w:spacing w:after="240"/>
         <w:rPr>
-          <w:color w:val="0000FF"/>
+          <w:color w:val="FF0000"/>
           <w:sz w:val="24"/>
         </w:rPr>
       </w:pPr>
@@ -791,6 +942,23 @@
         </w:rPr>
         <w:br/>
       </w:r>
+      <w:r>
+        <w:rPr>
+          <w:color w:val="FF0000"/>
+          <w:sz w:val="24"/>
+        </w:rPr>
+        <w:lastRenderedPageBreak/>
+        <w:t>Done.</w:t>
+      </w:r>
+    </w:p>
+    <w:p>
+      <w:pPr>
+        <w:spacing w:after="240"/>
+        <w:rPr>
+          <w:color w:val="0000FF"/>
+          <w:sz w:val="24"/>
+        </w:rPr>
+      </w:pPr>
       <w:r>
         <w:rPr>
           <w:color w:val="0000FF"/>
@@ -857,12 +1025,6 @@
           <w:sz w:val="24"/>
         </w:rPr>
         <w:br/>
-      </w:r>
-      <w:r>
-        <w:rPr>
-          <w:sz w:val="24"/>
-        </w:rPr>
-        <w:lastRenderedPageBreak/>
         <w:t>---------------</w:t>
       </w:r>
       <w:r>
@@ -954,19 +1116,35 @@
       <w:pPr>
         <w:spacing w:after="240"/>
         <w:rPr>
-          <w:color w:val="0000FF"/>
-          <w:sz w:val="24"/>
-        </w:rPr>
-      </w:pPr>
-      <w:r>
-        <w:rPr>
-          <w:color w:val="0000FF"/>
-          <w:sz w:val="24"/>
-        </w:rPr>
-        <w:t>Action: make it clear that we are simply making the point that grid behavior should be considered.</w:t>
+          <w:color w:val="FF0000"/>
+          <w:sz w:val="24"/>
+        </w:rPr>
+      </w:pPr>
+      <w:r>
+        <w:rPr>
+          <w:color w:val="FF0000"/>
+          <w:sz w:val="24"/>
+        </w:rPr>
+        <w:t>Done.</w:t>
       </w:r>
       <w:bookmarkStart w:id="2" w:name="_GoBack"/>
       <w:bookmarkEnd w:id="2"/>
+    </w:p>
+    <w:p>
+      <w:pPr>
+        <w:spacing w:after="240"/>
+        <w:rPr>
+          <w:color w:val="0000FF"/>
+          <w:sz w:val="24"/>
+        </w:rPr>
+      </w:pPr>
+      <w:r>
+        <w:rPr>
+          <w:color w:val="0000FF"/>
+          <w:sz w:val="24"/>
+        </w:rPr>
+        <w:t>Action: make it clear that we are simply making the point that grid behavior should be considered.</w:t>
+      </w:r>
     </w:p>
     <w:p>
       <w:pPr>

</xml_diff>